<commit_message>
Remove the blog section in website layout, fixes
</commit_message>
<xml_diff>
--- a/attach/curriculum-ece-2020.docx
+++ b/attach/curriculum-ece-2020.docx
@@ -14,7 +14,7 @@
         <w:t xml:space="preserve"> </w:t>
       </w:r>
       <w:r>
-        <w:t>11</w:t>
+        <w:t>30</w:t>
       </w:r>
       <w:r>
         <w:t xml:space="preserve"> 2020 </w:t>
@@ -629,7 +629,13 @@
         <w:ind w:left="626" w:hanging="338"/>
       </w:pPr>
       <w:r>
-        <w:t>You only need to take RHET 105 if you have not scored 700 or above for the EBRW section of your SAT</w:t>
+        <w:t>You only need to take RHET 105 if you have not scored 7</w:t>
+      </w:r>
+      <w:r>
+        <w:t>1</w:t>
+      </w:r>
+      <w:r>
+        <w:t>0 or above for the EBRW section of your SAT</w:t>
       </w:r>
       <w:r>
         <w:rPr>
@@ -769,7 +775,13 @@
         <w:t>light course load for your first semester. It is up to you to choose your intended course load.</w:t>
       </w:r>
       <w:r>
-        <w:t xml:space="preserve"> We recommend you take a heavier course load at the beginning so that you have less harder classes to take together later on.</w:t>
+        <w:t xml:space="preserve"> We recommend you take a heavier course load at the beginning so that you have less </w:t>
+      </w:r>
+      <w:r>
+        <w:t>difficult</w:t>
+      </w:r>
+      <w:r>
+        <w:t xml:space="preserve"> classes to take together later on.</w:t>
       </w:r>
     </w:p>
     <w:p>
@@ -829,7 +841,10 @@
         <w:ind w:left="10"/>
       </w:pPr>
       <w:r>
-        <w:t>ECE 110/120: These are your introductory courses for all ECEs. They are best taken early as they are prerequisites to all ECE 210/220 respectively.</w:t>
+        <w:t>ECE 110/120: These are your introductory courses for all ECEs. They are best taken early as they are prerequisites to ECE 210/220 respectively</w:t>
+      </w:r>
+      <w:r>
+        <w:t>.</w:t>
       </w:r>
     </w:p>
     <w:p>
@@ -837,7 +852,13 @@
         <w:ind w:left="10"/>
       </w:pPr>
       <w:r>
-        <w:t xml:space="preserve">ECE 210: This is a prerequisite for classes on the EE side. (Semiconductors, RF, Electric Machinery, Circuits etc.) This requires MATH 286 taken concurrently or as a prerequisite. </w:t>
+        <w:t>ECE 210: This is a prerequisite for classes on the EE side. (Semiconductors, RF, Electric Machinery, Circuits etc.) This requires MATH 286 taken concurrently or as a prerequisite</w:t>
+      </w:r>
+      <w:r>
+        <w:t>, and requires PHYS 212 as a prerequisite.</w:t>
+      </w:r>
+      <w:r>
+        <w:t xml:space="preserve"> </w:t>
       </w:r>
       <w:r>
         <w:t>Make sure to plan for this course.</w:t>
@@ -996,7 +1017,7 @@
               <w:jc w:val="center"/>
             </w:pPr>
             <w:r>
-              <w:t xml:space="preserve">ECE 110 (3 hours ) </w:t>
+              <w:t xml:space="preserve">ECE 110 (3 hours) </w:t>
             </w:r>
           </w:p>
         </w:tc>
@@ -1600,7 +1621,13 @@
         <w:t xml:space="preserve"> </w:t>
       </w:r>
       <w:r>
-        <w:t>If you come in with about 32 hours,</w:t>
+        <w:t xml:space="preserve">If you come in with </w:t>
+      </w:r>
+      <w:r>
+        <w:t>around</w:t>
+      </w:r>
+      <w:r>
+        <w:t xml:space="preserve"> 32 hours,</w:t>
       </w:r>
       <w:r>
         <w:t xml:space="preserve"> it is very possible to graduate in 3 years. Proper planning is needed to make your life easier without taking summer school or overloading (aka killing yourself). </w:t>
@@ -2143,8 +2170,13 @@
               <w:spacing w:after="4"/>
               <w:ind w:left="0" w:firstLine="0"/>
             </w:pPr>
-            <w:r>
-              <w:t>Total : 18 hours</w:t>
+            <w:proofErr w:type="gramStart"/>
+            <w:r>
+              <w:t>Total :</w:t>
+            </w:r>
+            <w:proofErr w:type="gramEnd"/>
+            <w:r>
+              <w:t xml:space="preserve"> 18 hours</w:t>
             </w:r>
           </w:p>
         </w:tc>
@@ -2808,8 +2840,13 @@
               <w:ind w:left="0" w:firstLine="0"/>
               <w:jc w:val="left"/>
             </w:pPr>
-            <w:r>
-              <w:t>Total : 18 hours</w:t>
+            <w:proofErr w:type="gramStart"/>
+            <w:r>
+              <w:t>Total :</w:t>
+            </w:r>
+            <w:proofErr w:type="gramEnd"/>
+            <w:r>
+              <w:t xml:space="preserve"> 18 hours</w:t>
             </w:r>
           </w:p>
         </w:tc>
@@ -2838,8 +2875,13 @@
               <w:ind w:left="0" w:firstLine="0"/>
               <w:jc w:val="left"/>
             </w:pPr>
-            <w:r>
-              <w:t>Total : 18 hours</w:t>
+            <w:proofErr w:type="gramStart"/>
+            <w:r>
+              <w:t>Total :</w:t>
+            </w:r>
+            <w:proofErr w:type="gramEnd"/>
+            <w:r>
+              <w:t xml:space="preserve"> 18 hours</w:t>
             </w:r>
           </w:p>
         </w:tc>
@@ -3279,11 +3321,19 @@
           <w:color w:val="auto"/>
         </w:rPr>
       </w:pPr>
+      <w:proofErr w:type="gramStart"/>
       <w:r>
         <w:rPr>
           <w:color w:val="auto"/>
         </w:rPr>
-        <w:t>Generally very expensive, buy from here only if necessary. Buy from Amazon or get an international edition textbook</w:t>
+        <w:t>Generally</w:t>
+      </w:r>
+      <w:proofErr w:type="gramEnd"/>
+      <w:r>
+        <w:rPr>
+          <w:color w:val="auto"/>
+        </w:rPr>
+        <w:t xml:space="preserve"> very expensive, buy from here only if necessary. Buy from Amazon or get an international edition textbook</w:t>
       </w:r>
       <w:r>
         <w:rPr>
@@ -3664,6 +3714,23 @@
       <w:r>
         <w:t xml:space="preserve"> </w:t>
       </w:r>
+    </w:p>
+    <w:p>
+      <w:pPr>
+        <w:pStyle w:val="FootnoteText"/>
+        <w:ind w:left="10"/>
+      </w:pPr>
+      <w:r>
+        <w:t xml:space="preserve"> </w:t>
+      </w:r>
+      <w:hyperlink r:id="rId10" w:history="1">
+        <w:r>
+          <w:rPr>
+            <w:rStyle w:val="Hyperlink"/>
+          </w:rPr>
+          <w:t>https://citl.illinois.edu/citl-101/measurement-evaluation/placement-proficiency/cutoff-scores</w:t>
+        </w:r>
+      </w:hyperlink>
     </w:p>
   </w:footnote>
   <w:footnote w:id="10">
@@ -6860,7 +6927,7 @@
 </file>
 
 <file path=customXml/itemProps1.xml><?xml version="1.0" encoding="utf-8"?>
-<ds:datastoreItem xmlns:ds="http://schemas.openxmlformats.org/officeDocument/2006/customXml" ds:itemID="{6CC1F9E3-CF76-4B1C-87F1-C2FEF82A2FC7}">
+<ds:datastoreItem xmlns:ds="http://schemas.openxmlformats.org/officeDocument/2006/customXml" ds:itemID="{4DB0417B-B5FF-4BDB-8180-583D72772D29}">
   <ds:schemaRefs>
     <ds:schemaRef ds:uri="http://schemas.openxmlformats.org/officeDocument/2006/bibliography"/>
   </ds:schemaRefs>

</xml_diff>